<commit_message>
added procedures folder + modifide server and client
</commit_message>
<xml_diff>
--- a/documents/ТЗ.docx
+++ b/documents/ТЗ.docx
@@ -1442,7 +1442,13 @@
         <w:spacing w:before="120" w:after="120" w:line="360" w:lineRule="auto"/>
       </w:pPr>
       <w:r>
-        <w:t>4. Цель разработки</w:t>
+        <w:t xml:space="preserve">4. </w:t>
+      </w:r>
+      <w:r>
+        <w:t>Назначение и ц</w:t>
+      </w:r>
+      <w:r>
+        <w:t>ель разработки</w:t>
       </w:r>
     </w:p>
     <w:p>
@@ -1452,40 +1458,19 @@
         <w:ind w:firstLine="540"/>
       </w:pPr>
       <w:r>
-        <w:t>Создание централизованной системы</w:t>
-      </w:r>
-      <w:r>
-        <w:t xml:space="preserve"> </w:t>
-      </w:r>
-      <w:r>
-        <w:t>управления</w:t>
-      </w:r>
-      <w:r>
-        <w:t xml:space="preserve"> (СУ)</w:t>
-      </w:r>
-      <w:r>
-        <w:t xml:space="preserve"> группой удаленных компьютеров, соединенных одной сетью</w:t>
-      </w:r>
-      <w:r>
-        <w:t>, информационное взаимодействие</w:t>
-      </w:r>
-      <w:r>
-        <w:t xml:space="preserve"> которых про</w:t>
-      </w:r>
-      <w:r>
-        <w:t>ис</w:t>
-      </w:r>
-      <w:r>
-        <w:t>ходит с помощью протокола асинхронного вызова удаленной процедуры</w:t>
-      </w:r>
-      <w:r>
-        <w:t>. Создание опытного образца системы и её тестирование</w:t>
-      </w:r>
-      <w:r>
-        <w:t xml:space="preserve">, разработка </w:t>
-      </w:r>
-      <w:r>
-        <w:t>протокола асинхронного вызова удаленной процедуры</w:t>
+        <w:t xml:space="preserve">Функциональным назначением системы является предоставление пользователю возможности удаленного управления компьютеров, </w:t>
+      </w:r>
+      <w:r>
+        <w:t>группой удаленных компьютеров, соединенных одной сетью, информационное взаимодействие которых происходит с помощью протокола асинхронного вызова удаленной процедуры</w:t>
+      </w:r>
+      <w:r>
+        <w:t xml:space="preserve">. Для этого необходимо реализовать систему управления (СУ). </w:t>
+      </w:r>
+      <w:r>
+        <w:t>Создание опытного образца системы и её тестирование</w:t>
+      </w:r>
+      <w:r>
+        <w:t>, разработка протокола асинхронного вызова удаленной процедуры</w:t>
       </w:r>
       <w:r>
         <w:t xml:space="preserve">. </w:t>
@@ -1524,6 +1509,8 @@
       <w:r>
         <w:t>.</w:t>
       </w:r>
+      <w:bookmarkStart w:id="0" w:name="_GoBack"/>
+      <w:bookmarkEnd w:id="0"/>
     </w:p>
     <w:p>
       <w:pPr>
@@ -1644,25 +1631,13 @@
         <w:rPr>
           <w:color w:val="000000"/>
         </w:rPr>
-        <w:t xml:space="preserve"> </w:t>
-      </w:r>
-      <w:r>
-        <w:rPr>
-          <w:color w:val="000000"/>
-        </w:rPr>
-        <w:t>запросов</w:t>
-      </w:r>
-      <w:r>
-        <w:rPr>
-          <w:color w:val="000000"/>
-        </w:rPr>
-        <w:t xml:space="preserve"> </w:t>
-      </w:r>
-      <w:r>
-        <w:rPr>
-          <w:color w:val="000000"/>
-        </w:rPr>
-        <w:t>на выполнение</w:t>
+        <w:t xml:space="preserve"> запросов</w:t>
+      </w:r>
+      <w:r>
+        <w:rPr>
+          <w:color w:val="000000"/>
+        </w:rPr>
+        <w:t xml:space="preserve"> на выполнение</w:t>
       </w:r>
       <w:r>
         <w:rPr>
@@ -1720,6 +1695,7 @@
         <w:rPr>
           <w:color w:val="000000"/>
         </w:rPr>
+        <w:lastRenderedPageBreak/>
         <w:t xml:space="preserve">Возможность управлять этой системой через </w:t>
       </w:r>
       <w:r>
@@ -1762,7 +1738,6 @@
         <w:rPr>
           <w:color w:val="000000"/>
         </w:rPr>
-        <w:lastRenderedPageBreak/>
         <w:t>Сохранение</w:t>
       </w:r>
       <w:r>
@@ -2370,8 +2345,6 @@
           <w:color w:val="000000"/>
         </w:rPr>
       </w:pPr>
-      <w:bookmarkStart w:id="0" w:name="_GoBack"/>
-      <w:bookmarkEnd w:id="0"/>
     </w:p>
     <w:p>
       <w:pPr>
@@ -2391,7 +2364,6 @@
         <w:rPr>
           <w:sz w:val="24"/>
         </w:rPr>
-        <w:lastRenderedPageBreak/>
         <w:t>5.5 Требования, предъявляемые к интерфейсу системы</w:t>
       </w:r>
     </w:p>
@@ -5384,6 +5356,25 @@
           <w:rFonts w:ascii="Times New Roman" w:hAnsi="Times New Roman" w:cs="Times New Roman"/>
         </w:rPr>
         <w:t>Расчетно-пояснительная записка</w:t>
+      </w:r>
+    </w:p>
+    <w:p>
+      <w:pPr>
+        <w:pStyle w:val="-"/>
+        <w:numPr>
+          <w:ilvl w:val="0"/>
+          <w:numId w:val="6"/>
+        </w:numPr>
+        <w:spacing w:line="360" w:lineRule="auto"/>
+        <w:rPr>
+          <w:rFonts w:ascii="Times New Roman" w:hAnsi="Times New Roman" w:cs="Times New Roman"/>
+        </w:rPr>
+      </w:pPr>
+      <w:r>
+        <w:rPr>
+          <w:rFonts w:ascii="Times New Roman" w:hAnsi="Times New Roman" w:cs="Times New Roman"/>
+        </w:rPr>
+        <w:t>Руководство пользователя</w:t>
       </w:r>
     </w:p>
     <w:p>
@@ -5500,7 +5491,7 @@
           <w:rPr>
             <w:noProof/>
           </w:rPr>
-          <w:t>6</w:t>
+          <w:t>4</w:t>
         </w:r>
         <w:r>
           <w:fldChar w:fldCharType="end"/>

</xml_diff>